<commit_message>
Update WLR2 to handle San Bentio County Live/Wk preference
</commit_message>
<xml_diff>
--- a/reports/Y_WLR2_Placement_Update_Spanish.docx
+++ b/reports/Y_WLR2_Placement_Update_Spanish.docx
@@ -991,27 +991,7 @@
           <w:sz w:val="24"/>
           <w:szCs w:val="24"/>
         </w:rPr>
-        <w:t>«</w:t>
-      </w:r>
-      <w:proofErr w:type="spellStart"/>
-      <w:r>
-        <w:rPr>
-          <w:rFonts w:ascii="Times New Roman" w:hAnsi="Times New Roman"/>
-          <w:w w:val="105"/>
-          <w:sz w:val="24"/>
-          <w:szCs w:val="24"/>
-        </w:rPr>
-        <w:t>WLDesc</w:t>
-      </w:r>
-      <w:proofErr w:type="spellEnd"/>
-      <w:r>
-        <w:rPr>
-          <w:rFonts w:ascii="Times New Roman" w:hAnsi="Times New Roman"/>
-          <w:w w:val="105"/>
-          <w:sz w:val="24"/>
-          <w:szCs w:val="24"/>
-        </w:rPr>
-        <w:t>»</w:t>
+        <w:t>«WLDesc»</w:t>
       </w:r>
       <w:r>
         <w:rPr>
@@ -2118,177 +2098,246 @@
         </w:rPr>
         <w:fldChar w:fldCharType="end"/>
       </w:r>
+      <w:r>
+        <w:rPr>
+          <w:rFonts w:ascii="Times New Roman" w:hAnsi="Times New Roman"/>
+          <w:w w:val="105"/>
+          <w:sz w:val="24"/>
+          <w:szCs w:val="24"/>
+        </w:rPr>
+        <w:t xml:space="preserve"> </w:t>
+      </w:r>
+      <w:r>
+        <w:rPr>
+          <w:rFonts w:ascii="Times New Roman" w:hAnsi="Times New Roman"/>
+          <w:w w:val="105"/>
+          <w:sz w:val="24"/>
+          <w:szCs w:val="24"/>
+        </w:rPr>
+        <w:t xml:space="preserve"> </w:t>
+      </w:r>
+      <w:proofErr w:type="spellStart"/>
+      <w:r>
+        <w:rPr>
+          <w:rFonts w:ascii="Times New Roman" w:hAnsi="Times New Roman"/>
+          <w:w w:val="105"/>
+          <w:sz w:val="24"/>
+          <w:szCs w:val="24"/>
+        </w:rPr>
+        <w:t>en</w:t>
+      </w:r>
+      <w:proofErr w:type="spellEnd"/>
+      <w:r>
+        <w:rPr>
+          <w:rFonts w:ascii="Times New Roman" w:hAnsi="Times New Roman"/>
+          <w:w w:val="105"/>
+          <w:sz w:val="24"/>
+          <w:szCs w:val="24"/>
+        </w:rPr>
+        <w:t xml:space="preserve"> el </w:t>
+      </w:r>
+      <w:proofErr w:type="spellStart"/>
+      <w:r>
+        <w:rPr>
+          <w:rFonts w:ascii="Times New Roman" w:hAnsi="Times New Roman"/>
+          <w:w w:val="105"/>
+          <w:sz w:val="24"/>
+          <w:szCs w:val="24"/>
+        </w:rPr>
+        <w:t>grupo</w:t>
+      </w:r>
+      <w:proofErr w:type="spellEnd"/>
+      <w:r>
+        <w:rPr>
+          <w:rFonts w:ascii="Times New Roman" w:hAnsi="Times New Roman"/>
+          <w:w w:val="105"/>
+          <w:sz w:val="24"/>
+          <w:szCs w:val="24"/>
+        </w:rPr>
+        <w:t xml:space="preserve"> de </w:t>
+      </w:r>
+      <w:proofErr w:type="spellStart"/>
+      <w:r>
+        <w:rPr>
+          <w:rFonts w:ascii="Times New Roman" w:hAnsi="Times New Roman"/>
+          <w:w w:val="105"/>
+          <w:sz w:val="24"/>
+          <w:szCs w:val="24"/>
+        </w:rPr>
+        <w:t>preferencia</w:t>
+      </w:r>
+      <w:proofErr w:type="spellEnd"/>
+      <w:r>
+        <w:rPr>
+          <w:rFonts w:ascii="Times New Roman" w:hAnsi="Times New Roman"/>
+          <w:w w:val="105"/>
+          <w:sz w:val="24"/>
+          <w:szCs w:val="24"/>
+        </w:rPr>
+        <w:t xml:space="preserve"> para </w:t>
+      </w:r>
+      <w:proofErr w:type="spellStart"/>
+      <w:r>
+        <w:rPr>
+          <w:rFonts w:ascii="Times New Roman" w:hAnsi="Times New Roman"/>
+          <w:w w:val="105"/>
+          <w:sz w:val="24"/>
+          <w:szCs w:val="24"/>
+        </w:rPr>
+        <w:t>los</w:t>
+      </w:r>
+      <w:proofErr w:type="spellEnd"/>
+      <w:r>
+        <w:rPr>
+          <w:rFonts w:ascii="Times New Roman" w:hAnsi="Times New Roman"/>
+          <w:w w:val="105"/>
+          <w:sz w:val="24"/>
+          <w:szCs w:val="24"/>
+        </w:rPr>
+        <w:t xml:space="preserve"> </w:t>
+      </w:r>
+      <w:proofErr w:type="spellStart"/>
+      <w:r>
+        <w:rPr>
+          <w:rFonts w:ascii="Times New Roman" w:hAnsi="Times New Roman"/>
+          <w:w w:val="105"/>
+          <w:sz w:val="24"/>
+          <w:szCs w:val="24"/>
+        </w:rPr>
+        <w:t>solicitantes</w:t>
+      </w:r>
+      <w:proofErr w:type="spellEnd"/>
+      <w:r>
+        <w:rPr>
+          <w:rFonts w:ascii="Times New Roman" w:hAnsi="Times New Roman"/>
+          <w:w w:val="105"/>
+          <w:sz w:val="24"/>
+          <w:szCs w:val="24"/>
+        </w:rPr>
+        <w:t xml:space="preserve"> que </w:t>
+      </w:r>
+      <w:proofErr w:type="spellStart"/>
+      <w:r>
+        <w:rPr>
+          <w:rFonts w:ascii="Times New Roman" w:hAnsi="Times New Roman"/>
+          <w:w w:val="105"/>
+          <w:sz w:val="24"/>
+          <w:szCs w:val="24"/>
+        </w:rPr>
+        <w:t>viven</w:t>
+      </w:r>
+      <w:proofErr w:type="spellEnd"/>
+      <w:r>
+        <w:rPr>
+          <w:rFonts w:ascii="Times New Roman" w:hAnsi="Times New Roman"/>
+          <w:w w:val="105"/>
+          <w:sz w:val="24"/>
+          <w:szCs w:val="24"/>
+        </w:rPr>
+        <w:t xml:space="preserve"> o </w:t>
+      </w:r>
+      <w:proofErr w:type="spellStart"/>
+      <w:r>
+        <w:rPr>
+          <w:rFonts w:ascii="Times New Roman" w:hAnsi="Times New Roman"/>
+          <w:w w:val="105"/>
+          <w:sz w:val="24"/>
+          <w:szCs w:val="24"/>
+        </w:rPr>
+        <w:t>trabajan</w:t>
+      </w:r>
+      <w:proofErr w:type="spellEnd"/>
+      <w:r>
+        <w:rPr>
+          <w:rFonts w:ascii="Times New Roman" w:hAnsi="Times New Roman"/>
+          <w:w w:val="105"/>
+          <w:sz w:val="24"/>
+          <w:szCs w:val="24"/>
+        </w:rPr>
+        <w:t xml:space="preserve"> </w:t>
+      </w:r>
+      <w:proofErr w:type="spellStart"/>
+      <w:r>
+        <w:rPr>
+          <w:rFonts w:ascii="Times New Roman" w:hAnsi="Times New Roman"/>
+          <w:w w:val="105"/>
+          <w:sz w:val="24"/>
+          <w:szCs w:val="24"/>
+        </w:rPr>
+        <w:t>en</w:t>
+      </w:r>
+      <w:proofErr w:type="spellEnd"/>
+      <w:r>
+        <w:rPr>
+          <w:rFonts w:ascii="Times New Roman" w:hAnsi="Times New Roman"/>
+          <w:w w:val="105"/>
+          <w:sz w:val="24"/>
+          <w:szCs w:val="24"/>
+        </w:rPr>
+        <w:t xml:space="preserve"> </w:t>
+      </w:r>
+      <w:r>
+        <w:rPr>
+          <w:rFonts w:ascii="Times New Roman" w:hAnsi="Times New Roman"/>
+          <w:noProof/>
+          <w:color w:val="000000"/>
+          <w:sz w:val="24"/>
+          <w:szCs w:val="24"/>
+        </w:rPr>
+        <w:fldChar w:fldCharType="begin"/>
+      </w:r>
+      <w:r>
+        <w:rPr>
+          <w:rFonts w:ascii="Times New Roman" w:hAnsi="Times New Roman"/>
+          <w:noProof/>
+          <w:color w:val="000000"/>
+          <w:sz w:val="24"/>
+          <w:szCs w:val="24"/>
+        </w:rPr>
+        <w:instrText xml:space="preserve"> MERGEFIELD  InPrefGrpNameS  \* MERGEFORMAT </w:instrText>
+      </w:r>
+      <w:r>
+        <w:rPr>
+          <w:rFonts w:ascii="Times New Roman" w:hAnsi="Times New Roman"/>
+          <w:noProof/>
+          <w:color w:val="000000"/>
+          <w:sz w:val="24"/>
+          <w:szCs w:val="24"/>
+        </w:rPr>
+        <w:fldChar w:fldCharType="separate"/>
+      </w:r>
+      <w:r>
+        <w:rPr>
+          <w:rFonts w:ascii="Times New Roman" w:hAnsi="Times New Roman"/>
+          <w:noProof/>
+          <w:color w:val="000000"/>
+          <w:sz w:val="24"/>
+          <w:szCs w:val="24"/>
+        </w:rPr>
+        <w:t>«InPrefGrp</w:t>
+      </w:r>
       <w:bookmarkStart w:id="0" w:name="_GoBack"/>
       <w:bookmarkEnd w:id="0"/>
       <w:r>
         <w:rPr>
           <w:rFonts w:ascii="Times New Roman" w:hAnsi="Times New Roman"/>
-          <w:w w:val="105"/>
-          <w:sz w:val="24"/>
-          <w:szCs w:val="24"/>
-        </w:rPr>
-        <w:t xml:space="preserve"> </w:t>
-      </w:r>
-      <w:r>
-        <w:rPr>
-          <w:rFonts w:ascii="Times New Roman" w:hAnsi="Times New Roman"/>
-          <w:w w:val="105"/>
-          <w:sz w:val="24"/>
-          <w:szCs w:val="24"/>
-        </w:rPr>
-        <w:t xml:space="preserve"> </w:t>
-      </w:r>
-      <w:proofErr w:type="spellStart"/>
-      <w:r>
-        <w:rPr>
-          <w:rFonts w:ascii="Times New Roman" w:hAnsi="Times New Roman"/>
-          <w:w w:val="105"/>
-          <w:sz w:val="24"/>
-          <w:szCs w:val="24"/>
-        </w:rPr>
-        <w:t>en</w:t>
-      </w:r>
-      <w:proofErr w:type="spellEnd"/>
-      <w:r>
-        <w:rPr>
-          <w:rFonts w:ascii="Times New Roman" w:hAnsi="Times New Roman"/>
-          <w:w w:val="105"/>
-          <w:sz w:val="24"/>
-          <w:szCs w:val="24"/>
-        </w:rPr>
-        <w:t xml:space="preserve"> el </w:t>
-      </w:r>
-      <w:proofErr w:type="spellStart"/>
-      <w:r>
-        <w:rPr>
-          <w:rFonts w:ascii="Times New Roman" w:hAnsi="Times New Roman"/>
-          <w:w w:val="105"/>
-          <w:sz w:val="24"/>
-          <w:szCs w:val="24"/>
-        </w:rPr>
-        <w:t>grupo</w:t>
-      </w:r>
-      <w:proofErr w:type="spellEnd"/>
-      <w:r>
-        <w:rPr>
-          <w:rFonts w:ascii="Times New Roman" w:hAnsi="Times New Roman"/>
-          <w:w w:val="105"/>
-          <w:sz w:val="24"/>
-          <w:szCs w:val="24"/>
-        </w:rPr>
-        <w:t xml:space="preserve"> de </w:t>
-      </w:r>
-      <w:proofErr w:type="spellStart"/>
-      <w:r>
-        <w:rPr>
-          <w:rFonts w:ascii="Times New Roman" w:hAnsi="Times New Roman"/>
-          <w:w w:val="105"/>
-          <w:sz w:val="24"/>
-          <w:szCs w:val="24"/>
-        </w:rPr>
-        <w:t>preferencia</w:t>
-      </w:r>
-      <w:proofErr w:type="spellEnd"/>
-      <w:r>
-        <w:rPr>
-          <w:rFonts w:ascii="Times New Roman" w:hAnsi="Times New Roman"/>
-          <w:w w:val="105"/>
-          <w:sz w:val="24"/>
-          <w:szCs w:val="24"/>
-        </w:rPr>
-        <w:t xml:space="preserve"> para </w:t>
-      </w:r>
-      <w:proofErr w:type="spellStart"/>
-      <w:r>
-        <w:rPr>
-          <w:rFonts w:ascii="Times New Roman" w:hAnsi="Times New Roman"/>
-          <w:w w:val="105"/>
-          <w:sz w:val="24"/>
-          <w:szCs w:val="24"/>
-        </w:rPr>
-        <w:t>los</w:t>
-      </w:r>
-      <w:proofErr w:type="spellEnd"/>
-      <w:r>
-        <w:rPr>
-          <w:rFonts w:ascii="Times New Roman" w:hAnsi="Times New Roman"/>
-          <w:w w:val="105"/>
-          <w:sz w:val="24"/>
-          <w:szCs w:val="24"/>
-        </w:rPr>
-        <w:t xml:space="preserve"> </w:t>
-      </w:r>
-      <w:proofErr w:type="spellStart"/>
-      <w:r>
-        <w:rPr>
-          <w:rFonts w:ascii="Times New Roman" w:hAnsi="Times New Roman"/>
-          <w:w w:val="105"/>
-          <w:sz w:val="24"/>
-          <w:szCs w:val="24"/>
-        </w:rPr>
-        <w:t>solicitantes</w:t>
-      </w:r>
-      <w:proofErr w:type="spellEnd"/>
-      <w:r>
-        <w:rPr>
-          <w:rFonts w:ascii="Times New Roman" w:hAnsi="Times New Roman"/>
-          <w:w w:val="105"/>
-          <w:sz w:val="24"/>
-          <w:szCs w:val="24"/>
-        </w:rPr>
-        <w:t xml:space="preserve"> que </w:t>
-      </w:r>
-      <w:proofErr w:type="spellStart"/>
-      <w:r>
-        <w:rPr>
-          <w:rFonts w:ascii="Times New Roman" w:hAnsi="Times New Roman"/>
-          <w:w w:val="105"/>
-          <w:sz w:val="24"/>
-          <w:szCs w:val="24"/>
-        </w:rPr>
-        <w:t>viven</w:t>
-      </w:r>
-      <w:proofErr w:type="spellEnd"/>
-      <w:r>
-        <w:rPr>
-          <w:rFonts w:ascii="Times New Roman" w:hAnsi="Times New Roman"/>
-          <w:w w:val="105"/>
-          <w:sz w:val="24"/>
-          <w:szCs w:val="24"/>
-        </w:rPr>
-        <w:t xml:space="preserve"> o </w:t>
-      </w:r>
-      <w:proofErr w:type="spellStart"/>
-      <w:r>
-        <w:rPr>
-          <w:rFonts w:ascii="Times New Roman" w:hAnsi="Times New Roman"/>
-          <w:w w:val="105"/>
-          <w:sz w:val="24"/>
-          <w:szCs w:val="24"/>
-        </w:rPr>
-        <w:t>trabajan</w:t>
-      </w:r>
-      <w:proofErr w:type="spellEnd"/>
-      <w:r>
-        <w:rPr>
-          <w:rFonts w:ascii="Times New Roman" w:hAnsi="Times New Roman"/>
-          <w:w w:val="105"/>
-          <w:sz w:val="24"/>
-          <w:szCs w:val="24"/>
-        </w:rPr>
-        <w:t xml:space="preserve"> </w:t>
-      </w:r>
-      <w:proofErr w:type="spellStart"/>
-      <w:r>
-        <w:rPr>
-          <w:rFonts w:ascii="Times New Roman" w:hAnsi="Times New Roman"/>
-          <w:w w:val="105"/>
-          <w:sz w:val="24"/>
-          <w:szCs w:val="24"/>
-        </w:rPr>
-        <w:t>en</w:t>
-      </w:r>
-      <w:proofErr w:type="spellEnd"/>
+          <w:noProof/>
+          <w:color w:val="000000"/>
+          <w:sz w:val="24"/>
+          <w:szCs w:val="24"/>
+        </w:rPr>
+        <w:t>NameS»</w:t>
+      </w:r>
+      <w:r>
+        <w:rPr>
+          <w:rFonts w:ascii="Times New Roman" w:hAnsi="Times New Roman"/>
+          <w:noProof/>
+          <w:color w:val="000000"/>
+          <w:sz w:val="24"/>
+          <w:szCs w:val="24"/>
+        </w:rPr>
+        <w:fldChar w:fldCharType="end"/>
+      </w:r>
       <w:r>
         <w:rPr>
           <w:rFonts w:ascii="Times New Roman" w:hAnsi="Times New Roman"/>
@@ -7082,6 +7131,7 @@
   <w:style w:type="character" w:default="1" w:styleId="DefaultParagraphFont">
     <w:name w:val="Default Paragraph Font"/>
     <w:uiPriority w:val="1"/>
+    <w:semiHidden/>
     <w:unhideWhenUsed/>
   </w:style>
   <w:style w:type="table" w:default="1" w:styleId="TableNormal">

</xml_diff>